<commit_message>
TL-8 Lista tervek bővítve, szerkesztve
</commit_message>
<xml_diff>
--- a/documents/Tervek.docx
+++ b/documents/Tervek.docx
@@ -9,6 +9,9 @@
       <w:r>
         <w:t>Tier List</w:t>
       </w:r>
+      <w:r>
+        <w:t xml:space="preserve"> - Vizsgamunka</w:t>
+      </w:r>
     </w:p>
     <w:p>
       <w:pPr>
@@ -50,18 +53,57 @@
       <w:r>
         <w:t>Amikor még nincs kiválasztva egyetlen lista sem, akkor a jobb alsó sarokban a publikus listák között tudnánk keresni és rákattintva megtekinteni.</w:t>
       </w:r>
-    </w:p>
-    <w:p>
-      <w:r>
-        <w:t>A bal oldalt lévő listáink között egyre rákattintva a jobb oldalon az adatait tudnánk szerkeszteni (név, leírás, státusz, láthatóság) és hozzá felhasználói jogosultságokat rendelni, azokat módosítani.</w:t>
-      </w:r>
-    </w:p>
-    <w:p>
-      <w:r>
-        <w:t xml:space="preserve">A listák kezelése közben egy alsó Navbarból válthatnánk a kiválasztott lista szerkesztése és </w:t>
-      </w:r>
-      <w:r>
-        <w:t>az összes listánk kezelésére, áttekintésére, ahol átléphetnénk egy újabb listába (és itt is hozhatnánk létre új listákat).</w:t>
+      <w:r>
+        <w:t xml:space="preserve"> </w:t>
+      </w:r>
+      <w:r>
+        <w:t xml:space="preserve">A bal oldalt lévő listáink </w:t>
+      </w:r>
+      <w:r>
+        <w:t xml:space="preserve">közül egyet kiválasztva, a jobb oldalon megjelenne az adott listához tartozó adatok szerkesztésének felülete </w:t>
+      </w:r>
+      <w:r>
+        <w:t xml:space="preserve">(név, leírás, státusz, láthatóság) és </w:t>
+      </w:r>
+      <w:r>
+        <w:t>a hozzá tartozó felhasználói jogosultságok, amiket tudnánk hozzáadni, szerkeszteni és törölni is.</w:t>
+      </w:r>
+    </w:p>
+    <w:p>
+      <w:r>
+        <w:t xml:space="preserve">A listák kezelése közben egy alsó Navbarból válthatnánk a kiválasztott lista </w:t>
+      </w:r>
+      <w:r>
+        <w:t>készítése (ahol magát a tier listet lehet készíteni)</w:t>
+      </w:r>
+      <w:r>
+        <w:t xml:space="preserve"> és </w:t>
+      </w:r>
+      <w:r>
+        <w:t>az összes listánk kezelésére, áttekintésére</w:t>
+      </w:r>
+      <w:r>
+        <w:t xml:space="preserve"> (ahol tudunk létrehozni listát, vagy szerkeszteni az adatait, jogosultságait).</w:t>
+      </w:r>
+    </w:p>
+    <w:p>
+      <w:r>
+        <w:t>A lista készítő/szerkesztőben a kategóriák sorrendjét és a karakterek elhelyezkedését szabadon alakíthatnánk egérrel elhúzással (drag and drop</w:t>
+      </w:r>
+      <w:r>
+        <w:t xml:space="preserve"> – react dnd kit</w:t>
+      </w:r>
+      <w:r>
+        <w:t>). Amikor egy kategóriát létrehoznánk, akkor az az utolsó helyre kerülne és onnan húzhatnánk el a megfelelő helyre. A karakter létrehozása egy külön, nem használt karakterek részbe</w:t>
+      </w:r>
+      <w:r>
+        <w:t>n</w:t>
+      </w:r>
+      <w:r>
+        <w:t xml:space="preserve"> helyezkedne el, ahol szintén az utolsó karakterként jelenne meg és innen helyezhetnénk be a listánkba.</w:t>
+      </w:r>
+      <w:r>
+        <w:t xml:space="preserve"> Kategóriákat szerkeszteni egy ceruza ikonra kattintva lehetne. A karakterek információt jobb kattintással nyithatnánk ki, itt elérnénk a hozzá tartozó linkeket és a szerkesztés vagy törlés gombját is. Mindkét szerkesztésnél a hozzáadás ablaka jelenne meg módosított címekkel és gombokkal.</w:t>
       </w:r>
     </w:p>
     <w:p>
@@ -136,7 +178,13 @@
         <w:ind w:left="357" w:hanging="357"/>
       </w:pPr>
       <w:r>
+        <w:lastRenderedPageBreak/>
         <w:t>Kijelentkezés</w:t>
+      </w:r>
+    </w:p>
+    <w:p>
+      <w:r>
+        <w:t>Az oldalon email megerősítés nélkül az adataink (kivéve email) és a listáink, kategóriánk és karaktereink adatai módosítása le lenne tiltva (tehát mozgatni és megnézni tudnánk, de pl. egy elírt nevet módosítani már nem).</w:t>
       </w:r>
     </w:p>
     <w:p>
@@ -207,7 +255,6 @@
         <w:spacing w:after="0"/>
       </w:pPr>
       <w:r>
-        <w:lastRenderedPageBreak/>
         <w:t>A következő adatokat lehetne megadni (* kötelező):</w:t>
       </w:r>
     </w:p>
@@ -330,6 +377,33 @@
     </w:p>
     <w:p>
       <w:pPr>
+        <w:pStyle w:val="Cmsor3"/>
+      </w:pPr>
+      <w:r>
+        <w:t>Listák</w:t>
+      </w:r>
+    </w:p>
+    <w:p>
+      <w:r>
+        <w:t>Az oldalon nem csak egy Tier List készíthető, ezért szükség lesz listák létrehozására, törlésére és szerkesztésére.</w:t>
+      </w:r>
+    </w:p>
+    <w:p>
+      <w:pPr>
+        <w:spacing w:after="0"/>
+      </w:pPr>
+      <w:r>
+        <w:t>Egy listának a következőket adhatjuk meg</w:t>
+      </w:r>
+      <w:r>
+        <w:t xml:space="preserve"> </w:t>
+      </w:r>
+      <w:r>
+        <w:t>(* kötelező):</w:t>
+      </w:r>
+    </w:p>
+    <w:p>
+      <w:pPr>
         <w:pStyle w:val="Listaszerbekezds"/>
         <w:numPr>
           <w:ilvl w:val="0"/>
@@ -338,28 +412,10 @@
         <w:ind w:left="357" w:hanging="357"/>
       </w:pPr>
       <w:r>
-        <w:t>Elhelyezkedése a többi listához képest *</w:t>
-      </w:r>
-    </w:p>
-    <w:p>
-      <w:pPr>
-        <w:pStyle w:val="Cmsor3"/>
-      </w:pPr>
-      <w:r>
-        <w:t>Listák</w:t>
-      </w:r>
-    </w:p>
-    <w:p>
-      <w:r>
-        <w:t>Az oldalon nem csak egy Tier List készíthető, ezért szükség lesz listák létrehozására, törlésére és szerkesztésére.</w:t>
-      </w:r>
-    </w:p>
-    <w:p>
-      <w:pPr>
-        <w:spacing w:after="0"/>
-      </w:pPr>
-      <w:r>
-        <w:t>Egy listának a következőket adhatjuk meg:</w:t>
+        <w:t>Lista neve / címe</w:t>
+      </w:r>
+      <w:r>
+        <w:t xml:space="preserve"> *</w:t>
       </w:r>
     </w:p>
     <w:p>
@@ -372,7 +428,10 @@
         <w:ind w:left="357" w:hanging="357"/>
       </w:pPr>
       <w:r>
-        <w:t>Lista neve / címe</w:t>
+        <w:t>Leírás</w:t>
+      </w:r>
+      <w:r>
+        <w:t xml:space="preserve"> * </w:t>
       </w:r>
     </w:p>
     <w:p>
@@ -385,7 +444,10 @@
         <w:ind w:left="357" w:hanging="357"/>
       </w:pPr>
       <w:r>
-        <w:t>Leírás</w:t>
+        <w:t>Státusz (Készül, Kész, Dobott)</w:t>
+      </w:r>
+      <w:r>
+        <w:t xml:space="preserve"> *</w:t>
       </w:r>
     </w:p>
     <w:p>
@@ -398,7 +460,19 @@
         <w:ind w:left="357" w:hanging="357"/>
       </w:pPr>
       <w:r>
-        <w:t>Státusz (Készül, Kész, Dobott)</w:t>
+        <w:t>Láthatóság</w:t>
+      </w:r>
+      <w:r>
+        <w:t xml:space="preserve"> (</w:t>
+      </w:r>
+      <w:r>
+        <w:t>Publikus / Privát</w:t>
+      </w:r>
+      <w:r>
+        <w:t>)</w:t>
+      </w:r>
+      <w:r>
+        <w:t xml:space="preserve"> *</w:t>
       </w:r>
     </w:p>
     <w:p>
@@ -411,25 +485,21 @@
         <w:ind w:left="357" w:hanging="357"/>
       </w:pPr>
       <w:r>
-        <w:t>Privát-e (igen/nem - ha nem privát, akkor bárki megnézheti, de nem szerkesztheti!)</w:t>
-      </w:r>
-    </w:p>
-    <w:p>
-      <w:pPr>
-        <w:pStyle w:val="Listaszerbekezds"/>
-        <w:numPr>
-          <w:ilvl w:val="0"/>
-          <w:numId w:val="3"/>
-        </w:numPr>
-        <w:ind w:left="357" w:hanging="357"/>
-      </w:pPr>
-      <w:r>
-        <w:t>Jogosultságok: felhasználókat lehetne hozzáadni, akikkel csinálja a listát</w:t>
-      </w:r>
-    </w:p>
-    <w:p>
-      <w:r>
-        <w:t>Egy listát több ember is szerkeszthetne, ezért socket.io segítségével jelezné a karaktereken / kategóriákon, ha mozgatás alatt vannak.</w:t>
+        <w:t>Jogosultságok: felhasználókat lehetne hozzáadni</w:t>
+      </w:r>
+      <w:r>
+        <w:t>, szerkeszteni és törölni</w:t>
+      </w:r>
+    </w:p>
+    <w:p>
+      <w:r>
+        <w:t>Egy listát több ember is szerkeszthetne, ezért socket.io segítségével jelezné a karaktereken / kategóriákon, ha mozgatás</w:t>
+      </w:r>
+      <w:r>
+        <w:t xml:space="preserve"> vagy szerkesztés</w:t>
+      </w:r>
+      <w:r>
+        <w:t xml:space="preserve"> alatt vannak.</w:t>
       </w:r>
     </w:p>
     <w:sectPr>

</xml_diff>